<commit_message>
Suggested an App Name
Check it guys that is it suitable for the app or not
</commit_message>
<xml_diff>
--- a/app specification.docx
+++ b/app specification.docx
@@ -15,7 +15,24 @@
     </w:p>
     <w:p>
       <w:r>
-        <w:t xml:space="preserve">features </w:t>
+        <w:t xml:space="preserve">App name can be </w:t>
+      </w:r>
+      <w:r>
+        <w:t>CTA:</w:t>
+      </w:r>
+      <w:r>
+        <w:t xml:space="preserve"> Chandigarh Tourism App because in my view the name should be such that it is self explanatory </w:t>
+      </w:r>
+      <w:r>
+        <w:t>that what the app is for</w:t>
+      </w:r>
+    </w:p>
+    <w:p>
+      <w:r>
+        <w:t>Features</w:t>
+      </w:r>
+      <w:r>
+        <w:t xml:space="preserve"> </w:t>
       </w:r>
     </w:p>
     <w:p>
@@ -171,7 +188,10 @@
         <w:pStyle w:val="ListParagraph"/>
       </w:pPr>
       <w:r>
-        <w:t>These are some feature please add more if you want .</w:t>
+        <w:t xml:space="preserve">These are some feature please add more if you </w:t>
+      </w:r>
+      <w:r>
+        <w:t>want.</w:t>
       </w:r>
     </w:p>
     <w:p>

</xml_diff>